<commit_message>
Instance scaling using Launch Templates, EC2 Autoscaling
</commit_message>
<xml_diff>
--- a/7. AWS & GCP/AWS/AWS Notes.docx
+++ b/7. AWS & GCP/AWS/AWS Notes.docx
@@ -1129,6 +1129,192 @@
         </w:drawing>
       </w:r>
     </w:p>
+    <w:p/>
+    <w:p/>
+    <w:p/>
+    <w:p/>
+    <w:p/>
+    <w:p/>
+    <w:p/>
+    <w:p/>
+    <w:p/>
+    <w:p/>
+    <w:p/>
+    <w:p/>
+    <w:p>
+      <w:r>
+        <w:rPr>
+          <w:i/>
+          <w:iCs/>
+          <w:sz w:val="28"/>
+          <w:szCs w:val="28"/>
+          <w:u w:val="single"/>
+        </w:rPr>
+        <w:lastRenderedPageBreak/>
+        <w:t>11</w:t>
+      </w:r>
+      <w:r>
+        <w:rPr>
+          <w:i/>
+          <w:iCs/>
+          <w:sz w:val="28"/>
+          <w:szCs w:val="28"/>
+          <w:u w:val="single"/>
+          <w:vertAlign w:val="superscript"/>
+        </w:rPr>
+        <w:t>th</w:t>
+      </w:r>
+      <w:r>
+        <w:rPr>
+          <w:i/>
+          <w:iCs/>
+          <w:sz w:val="28"/>
+          <w:szCs w:val="28"/>
+          <w:u w:val="single"/>
+        </w:rPr>
+        <w:t xml:space="preserve"> May 2023</w:t>
+      </w:r>
+      <w:r>
+        <w:rPr>
+          <w:noProof/>
+        </w:rPr>
+        <w:drawing>
+          <wp:inline distT="0" distB="0" distL="0" distR="0" wp14:anchorId="47DE56B9" wp14:editId="21CF59D6">
+            <wp:extent cx="3944620" cy="2859617"/>
+            <wp:effectExtent l="9207" t="0" r="7938" b="7937"/>
+            <wp:docPr id="20" name="Picture 20" descr="A person writing on a computer screen&#10;&#10;Description automatically generated with low confidence"/>
+            <wp:cNvGraphicFramePr>
+              <a:graphicFrameLocks xmlns:a="http://schemas.openxmlformats.org/drawingml/2006/main" noChangeAspect="1"/>
+            </wp:cNvGraphicFramePr>
+            <a:graphic xmlns:a="http://schemas.openxmlformats.org/drawingml/2006/main">
+              <a:graphicData uri="http://schemas.openxmlformats.org/drawingml/2006/picture">
+                <pic:pic xmlns:pic="http://schemas.openxmlformats.org/drawingml/2006/picture">
+                  <pic:nvPicPr>
+                    <pic:cNvPr id="20" name="Picture 20" descr="A person writing on a computer screen&#10;&#10;Description automatically generated with low confidence"/>
+                    <pic:cNvPicPr/>
+                  </pic:nvPicPr>
+                  <pic:blipFill>
+                    <a:blip r:embed="rId23" cstate="print">
+                      <a:extLst>
+                        <a:ext uri="{28A0092B-C50C-407E-A947-70E740481C1C}">
+                          <a14:useLocalDpi xmlns:a14="http://schemas.microsoft.com/office/drawing/2010/main" val="0"/>
+                        </a:ext>
+                      </a:extLst>
+                    </a:blip>
+                    <a:stretch>
+                      <a:fillRect/>
+                    </a:stretch>
+                  </pic:blipFill>
+                  <pic:spPr>
+                    <a:xfrm rot="5400000">
+                      <a:off x="0" y="0"/>
+                      <a:ext cx="3955402" cy="2867434"/>
+                    </a:xfrm>
+                    <a:prstGeom prst="rect">
+                      <a:avLst/>
+                    </a:prstGeom>
+                  </pic:spPr>
+                </pic:pic>
+              </a:graphicData>
+            </a:graphic>
+          </wp:inline>
+        </w:drawing>
+      </w:r>
+      <w:r>
+        <w:rPr>
+          <w:noProof/>
+        </w:rPr>
+        <w:drawing>
+          <wp:inline distT="0" distB="0" distL="0" distR="0" wp14:anchorId="695D5B10" wp14:editId="42F62B9E">
+            <wp:extent cx="3844925" cy="2800967"/>
+            <wp:effectExtent l="7938" t="0" r="0" b="0"/>
+            <wp:docPr id="21" name="Picture 21" descr="A computer screen with writing on it&#10;&#10;Description automatically generated with low confidence"/>
+            <wp:cNvGraphicFramePr>
+              <a:graphicFrameLocks xmlns:a="http://schemas.openxmlformats.org/drawingml/2006/main" noChangeAspect="1"/>
+            </wp:cNvGraphicFramePr>
+            <a:graphic xmlns:a="http://schemas.openxmlformats.org/drawingml/2006/main">
+              <a:graphicData uri="http://schemas.openxmlformats.org/drawingml/2006/picture">
+                <pic:pic xmlns:pic="http://schemas.openxmlformats.org/drawingml/2006/picture">
+                  <pic:nvPicPr>
+                    <pic:cNvPr id="21" name="Picture 21" descr="A computer screen with writing on it&#10;&#10;Description automatically generated with low confidence"/>
+                    <pic:cNvPicPr/>
+                  </pic:nvPicPr>
+                  <pic:blipFill>
+                    <a:blip r:embed="rId24" cstate="print">
+                      <a:extLst>
+                        <a:ext uri="{28A0092B-C50C-407E-A947-70E740481C1C}">
+                          <a14:useLocalDpi xmlns:a14="http://schemas.microsoft.com/office/drawing/2010/main" val="0"/>
+                        </a:ext>
+                      </a:extLst>
+                    </a:blip>
+                    <a:stretch>
+                      <a:fillRect/>
+                    </a:stretch>
+                  </pic:blipFill>
+                  <pic:spPr>
+                    <a:xfrm rot="5400000">
+                      <a:off x="0" y="0"/>
+                      <a:ext cx="3903200" cy="2843419"/>
+                    </a:xfrm>
+                    <a:prstGeom prst="rect">
+                      <a:avLst/>
+                    </a:prstGeom>
+                  </pic:spPr>
+                </pic:pic>
+              </a:graphicData>
+            </a:graphic>
+          </wp:inline>
+        </w:drawing>
+      </w:r>
+      <w:r>
+        <w:rPr>
+          <w:noProof/>
+        </w:rPr>
+        <w:lastRenderedPageBreak/>
+        <w:drawing>
+          <wp:inline distT="0" distB="0" distL="0" distR="0" wp14:anchorId="6C9B541A" wp14:editId="7C61216F">
+            <wp:extent cx="4188631" cy="3466465"/>
+            <wp:effectExtent l="0" t="953" r="1588" b="1587"/>
+            <wp:docPr id="22" name="Picture 22" descr="A computer screen with writing on it&#10;&#10;Description automatically generated with medium confidence"/>
+            <wp:cNvGraphicFramePr>
+              <a:graphicFrameLocks xmlns:a="http://schemas.openxmlformats.org/drawingml/2006/main" noChangeAspect="1"/>
+            </wp:cNvGraphicFramePr>
+            <a:graphic xmlns:a="http://schemas.openxmlformats.org/drawingml/2006/main">
+              <a:graphicData uri="http://schemas.openxmlformats.org/drawingml/2006/picture">
+                <pic:pic xmlns:pic="http://schemas.openxmlformats.org/drawingml/2006/picture">
+                  <pic:nvPicPr>
+                    <pic:cNvPr id="22" name="Picture 22" descr="A computer screen with writing on it&#10;&#10;Description automatically generated with medium confidence"/>
+                    <pic:cNvPicPr/>
+                  </pic:nvPicPr>
+                  <pic:blipFill>
+                    <a:blip r:embed="rId25" cstate="print">
+                      <a:extLst>
+                        <a:ext uri="{28A0092B-C50C-407E-A947-70E740481C1C}">
+                          <a14:useLocalDpi xmlns:a14="http://schemas.microsoft.com/office/drawing/2010/main" val="0"/>
+                        </a:ext>
+                      </a:extLst>
+                    </a:blip>
+                    <a:stretch>
+                      <a:fillRect/>
+                    </a:stretch>
+                  </pic:blipFill>
+                  <pic:spPr>
+                    <a:xfrm rot="5400000">
+                      <a:off x="0" y="0"/>
+                      <a:ext cx="4225066" cy="3496619"/>
+                    </a:xfrm>
+                    <a:prstGeom prst="rect">
+                      <a:avLst/>
+                    </a:prstGeom>
+                  </pic:spPr>
+                </pic:pic>
+              </a:graphicData>
+            </a:graphic>
+          </wp:inline>
+        </w:drawing>
+      </w:r>
+    </w:p>
+    <w:p/>
     <w:sectPr>
       <w:pgSz w:w="12240" w:h="15840"/>
       <w:pgMar w:top="1440" w:right="1440" w:bottom="1440" w:left="1440" w:header="720" w:footer="720" w:gutter="0"/>

</xml_diff>